<commit_message>
14 de junio toda semana
</commit_message>
<xml_diff>
--- a/Archivos/6-6-24/sociales.docx
+++ b/Archivos/6-6-24/sociales.docx
@@ -1,49 +1,55 @@
 
 <file path=word/document.xml><?xml version="1.0" encoding="utf-8"?>
-<w:document xmlns:wpc="http://schemas.microsoft.com/office/word/2010/wordprocessingCanvas" xmlns:mc="http://schemas.openxmlformats.org/markup-compatibility/2006" xmlns:o="urn:schemas-microsoft-com:office:office" xmlns:r="http://schemas.openxmlformats.org/officeDocument/2006/relationships" xmlns:m="http://schemas.openxmlformats.org/officeDocument/2006/math" xmlns:v="urn:schemas-microsoft-com:vml" xmlns:wp14="http://schemas.microsoft.com/office/word/2010/wordprocessingDrawing" xmlns:wp="http://schemas.openxmlformats.org/drawingml/2006/wordprocessingDrawing" xmlns:w10="urn:schemas-microsoft-com:office:word" xmlns:w="http://schemas.openxmlformats.org/wordprocessingml/2006/main" xmlns:w14="http://schemas.microsoft.com/office/word/2010/wordml" xmlns:w15="http://schemas.microsoft.com/office/word/2012/wordml" xmlns:wpg="http://schemas.microsoft.com/office/word/2010/wordprocessingGroup" xmlns:wpi="http://schemas.microsoft.com/office/word/2010/wordprocessingInk" xmlns:wne="http://schemas.microsoft.com/office/word/2006/wordml" xmlns:wps="http://schemas.microsoft.com/office/word/2010/wordprocessingShape" xmlns:w16se="http://schemas.microsoft.com/office/word/2015/wordml/symex" xmlns:w16cid="http://schemas.microsoft.com/office/word/2016/wordml/cid" xmlns:w16="http://schemas.microsoft.com/office/word/2018/wordml" xmlns:w16cex="http://schemas.microsoft.com/office/word/2018/wordml/cex" xmlns:w16sdtdh="http://schemas.microsoft.com/office/word/2020/wordml/sdtdatahash" xmlns:a="http://schemas.openxmlformats.org/drawingml/2006/main" xmlns:pic="http://schemas.openxmlformats.org/drawingml/2006/picture" xmlns:a14="http://schemas.microsoft.com/office/drawing/2010/main" mc:Ignorable="w14 w15 wp14 w16se w16cid w16 w16cex w16sdtdh">
+<w:document xmlns:wpc="http://schemas.microsoft.com/office/word/2010/wordprocessingCanvas" xmlns:cx="http://schemas.microsoft.com/office/drawing/2014/chartex" xmlns:cx1="http://schemas.microsoft.com/office/drawing/2015/9/8/chartex" xmlns:cx2="http://schemas.microsoft.com/office/drawing/2015/10/21/chartex" xmlns:cx3="http://schemas.microsoft.com/office/drawing/2016/5/9/chartex" xmlns:cx4="http://schemas.microsoft.com/office/drawing/2016/5/10/chartex" xmlns:cx5="http://schemas.microsoft.com/office/drawing/2016/5/11/chartex" xmlns:cx6="http://schemas.microsoft.com/office/drawing/2016/5/12/chartex" xmlns:cx7="http://schemas.microsoft.com/office/drawing/2016/5/13/chartex" xmlns:cx8="http://schemas.microsoft.com/office/drawing/2016/5/14/chartex" xmlns:mc="http://schemas.openxmlformats.org/markup-compatibility/2006" xmlns:aink="http://schemas.microsoft.com/office/drawing/2016/ink" xmlns:am3d="http://schemas.microsoft.com/office/drawing/2017/model3d" xmlns:o="urn:schemas-microsoft-com:office:office" xmlns:r="http://schemas.openxmlformats.org/officeDocument/2006/relationships" xmlns:m="http://schemas.openxmlformats.org/officeDocument/2006/math" xmlns:v="urn:schemas-microsoft-com:vml" xmlns:wp14="http://schemas.microsoft.com/office/word/2010/wordprocessingDrawing" xmlns:wp="http://schemas.openxmlformats.org/drawingml/2006/wordprocessingDrawing" xmlns:w10="urn:schemas-microsoft-com:office:word" xmlns:w="http://schemas.openxmlformats.org/wordprocessingml/2006/main" xmlns:w14="http://schemas.microsoft.com/office/word/2010/wordml" xmlns:w15="http://schemas.microsoft.com/office/word/2012/wordml" xmlns:w16cex="http://schemas.microsoft.com/office/word/2018/wordml/cex" xmlns:w16cid="http://schemas.microsoft.com/office/word/2016/wordml/cid" xmlns:w16="http://schemas.microsoft.com/office/word/2018/wordml" xmlns:w16sdtdh="http://schemas.microsoft.com/office/word/2020/wordml/sdtdatahash" xmlns:w16se="http://schemas.microsoft.com/office/word/2015/wordml/symex" xmlns:wpg="http://schemas.microsoft.com/office/word/2010/wordprocessingGroup" xmlns:wpi="http://schemas.microsoft.com/office/word/2010/wordprocessingInk" xmlns:wne="http://schemas.microsoft.com/office/word/2006/wordml" xmlns:wps="http://schemas.microsoft.com/office/word/2010/wordprocessingShape" mc:Ignorable="w14 w15 w16se w16cid w16 w16cex w16sdtdh wp14">
   <w:body>
-    <w:p xmlns:wp14="http://schemas.microsoft.com/office/word/2010/wordml" wp14:paraId="5C1A07E2" wp14:textId="31F8B8F9">
-      <w:pPr>
-        <w:pStyle w:val="Normal"/>
-        <w:ind w:left="0"/>
-      </w:pPr>
-      <w:r>
-        <w:rPr>
-          <w:b w:val="1"/>
-          <w:bCs w:val="1"/>
+    <w:p>
+      <w:r>
+        <w:rPr>
+          <w:rFonts w:asciiTheme="majorHAnsi" w:hAnsiTheme="majorHAnsi" w:cs="Arial"/>
+          <w:b/>
+          <w:bCs/>
         </w:rPr>
         <w:t>-</w:t>
       </w:r>
       <w:r>
         <w:rPr>
-          <w:b w:val="0"/>
-          <w:bCs w:val="0"/>
+          <w:rFonts w:asciiTheme="majorHAnsi" w:hAnsiTheme="majorHAnsi" w:cs="Arial"/>
         </w:rPr>
         <w:t xml:space="preserve"> Leemos el siguiente texto.</w:t>
       </w:r>
       <w:r>
+        <w:rPr>
+          <w:rFonts w:asciiTheme="majorHAnsi" w:hAnsiTheme="majorHAnsi" w:cs="Arial"/>
+        </w:rPr>
         <w:br/>
       </w:r>
       <w:r>
+        <w:rPr>
+          <w:rFonts w:asciiTheme="majorHAnsi" w:hAnsiTheme="majorHAnsi" w:cs="Arial"/>
+        </w:rPr>
         <w:br/>
       </w:r>
       <w:r>
         <w:rPr>
-          <w:b w:val="0"/>
-          <w:bCs w:val="0"/>
+          <w:rFonts w:asciiTheme="majorHAnsi" w:hAnsiTheme="majorHAnsi" w:cs="Arial"/>
         </w:rPr>
         <w:t>*Dejar 10 reglones para pegar una fotocopia*</w:t>
       </w:r>
       <w:r>
+        <w:rPr>
+          <w:rFonts w:asciiTheme="majorHAnsi" w:hAnsiTheme="majorHAnsi" w:cs="Arial"/>
+        </w:rPr>
         <w:br/>
       </w:r>
       <w:r>
+        <w:rPr>
+          <w:rFonts w:asciiTheme="majorHAnsi" w:hAnsiTheme="majorHAnsi" w:cs="Arial"/>
+        </w:rPr>
         <w:br/>
       </w:r>
       <w:r>
         <w:rPr>
-          <w:b w:val="0"/>
-          <w:bCs w:val="0"/>
+          <w:rFonts w:asciiTheme="majorHAnsi" w:hAnsiTheme="majorHAnsi" w:cs="Arial"/>
         </w:rPr>
         <w:t>• Completamos el siguiente esquema:</w:t>
       </w:r>
@@ -51,26 +57,29 @@
         <w:br/>
       </w:r>
       <w:r>
+        <w:rPr>
+          <w:noProof/>
+        </w:rPr>
         <w:drawing>
-          <wp:inline xmlns:wp14="http://schemas.microsoft.com/office/word/2010/wordprocessingDrawing" wp14:editId="452F61E0" wp14:anchorId="10990B60">
+          <wp:inline distT="0" distB="0" distL="0" distR="0" wp14:anchorId="10990B60" wp14:editId="452F61E0">
             <wp:extent cx="5724524" cy="3276600"/>
             <wp:effectExtent l="0" t="0" r="0" b="0"/>
-            <wp:docPr id="1294747156" name="" title=""/>
+            <wp:docPr id="1294747156" name="Imagen 1294747156"/>
             <wp:cNvGraphicFramePr>
-              <a:graphicFrameLocks noChangeAspect="1"/>
+              <a:graphicFrameLocks xmlns:a="http://schemas.openxmlformats.org/drawingml/2006/main" noChangeAspect="1"/>
             </wp:cNvGraphicFramePr>
-            <a:graphic>
+            <a:graphic xmlns:a="http://schemas.openxmlformats.org/drawingml/2006/main">
               <a:graphicData uri="http://schemas.openxmlformats.org/drawingml/2006/picture">
-                <pic:pic>
+                <pic:pic xmlns:pic="http://schemas.openxmlformats.org/drawingml/2006/picture">
                   <pic:nvPicPr>
                     <pic:cNvPr id="0" name=""/>
                     <pic:cNvPicPr/>
                   </pic:nvPicPr>
                   <pic:blipFill>
-                    <a:blip r:embed="R48bf44598cab46bd">
+                    <a:blip r:embed="rId5">
                       <a:extLst>
-                        <a:ext xmlns:a="http://schemas.openxmlformats.org/drawingml/2006/main" uri="{28A0092B-C50C-407E-A947-70E740481C1C}">
-                          <a14:useLocalDpi val="0"/>
+                        <a:ext uri="{28A0092B-C50C-407E-A947-70E740481C1C}">
+                          <a14:useLocalDpi xmlns:a14="http://schemas.microsoft.com/office/drawing/2010/main" val="0"/>
                         </a:ext>
                       </a:extLst>
                     </a:blip>
@@ -93,9 +102,29 @@
           </wp:inline>
         </w:drawing>
       </w:r>
+      <w:r>
+        <w:rPr>
+          <w:rFonts w:asciiTheme="majorHAnsi" w:hAnsiTheme="majorHAnsi" w:cs="Arial"/>
+        </w:rPr>
+        <w:br/>
+      </w:r>
+      <w:r>
+        <w:rPr>
+          <w:rFonts w:asciiTheme="majorHAnsi" w:hAnsiTheme="majorHAnsi" w:cs="Arial"/>
+          <w:b/>
+          <w:bCs/>
+        </w:rPr>
+        <w:t xml:space="preserve">- </w:t>
+      </w:r>
+      <w:r>
+        <w:rPr>
+          <w:rFonts w:asciiTheme="majorHAnsi" w:hAnsiTheme="majorHAnsi" w:cs="Arial"/>
+        </w:rPr>
+        <w:t>Teniendo en cuenta el esquema, redactá un texto explicativo.</w:t>
+      </w:r>
     </w:p>
     <w:sectPr>
-      <w:pgSz w:w="11906" w:h="16838" w:orient="portrait"/>
+      <w:pgSz w:w="11906" w:h="16838"/>
       <w:pgMar w:top="1440" w:right="1440" w:bottom="1440" w:left="1440" w:header="720" w:footer="720" w:gutter="0"/>
       <w:cols w:space="720"/>
       <w:docGrid w:linePitch="360"/>
@@ -105,11 +134,12 @@
 </file>
 
 <file path=word/numbering.xml><?xml version="1.0" encoding="utf-8"?>
-<w:numbering xmlns:w="http://schemas.openxmlformats.org/wordprocessingml/2006/main">
-  <w:abstractNum xmlns:w="http://schemas.openxmlformats.org/wordprocessingml/2006/main" w:abstractNumId="1">
-    <w:nsid w:val="662a13a3"/>
-    <w:multiLevelType xmlns:w="http://schemas.openxmlformats.org/wordprocessingml/2006/main" w:val="hybridMultilevel"/>
-    <w:lvl xmlns:w="http://schemas.openxmlformats.org/wordprocessingml/2006/main" w:ilvl="0">
+<w:numbering xmlns:wpc="http://schemas.microsoft.com/office/word/2010/wordprocessingCanvas" xmlns:cx="http://schemas.microsoft.com/office/drawing/2014/chartex" xmlns:cx1="http://schemas.microsoft.com/office/drawing/2015/9/8/chartex" xmlns:cx2="http://schemas.microsoft.com/office/drawing/2015/10/21/chartex" xmlns:cx3="http://schemas.microsoft.com/office/drawing/2016/5/9/chartex" xmlns:cx4="http://schemas.microsoft.com/office/drawing/2016/5/10/chartex" xmlns:cx5="http://schemas.microsoft.com/office/drawing/2016/5/11/chartex" xmlns:cx6="http://schemas.microsoft.com/office/drawing/2016/5/12/chartex" xmlns:cx7="http://schemas.microsoft.com/office/drawing/2016/5/13/chartex" xmlns:cx8="http://schemas.microsoft.com/office/drawing/2016/5/14/chartex" xmlns:mc="http://schemas.openxmlformats.org/markup-compatibility/2006" xmlns:aink="http://schemas.microsoft.com/office/drawing/2016/ink" xmlns:am3d="http://schemas.microsoft.com/office/drawing/2017/model3d" xmlns:o="urn:schemas-microsoft-com:office:office" xmlns:r="http://schemas.openxmlformats.org/officeDocument/2006/relationships" xmlns:m="http://schemas.openxmlformats.org/officeDocument/2006/math" xmlns:v="urn:schemas-microsoft-com:vml" xmlns:wp14="http://schemas.microsoft.com/office/word/2010/wordprocessingDrawing" xmlns:wp="http://schemas.openxmlformats.org/drawingml/2006/wordprocessingDrawing" xmlns:w10="urn:schemas-microsoft-com:office:word" xmlns:w="http://schemas.openxmlformats.org/wordprocessingml/2006/main" xmlns:w14="http://schemas.microsoft.com/office/word/2010/wordml" xmlns:w15="http://schemas.microsoft.com/office/word/2012/wordml" xmlns:w16cex="http://schemas.microsoft.com/office/word/2018/wordml/cex" xmlns:w16cid="http://schemas.microsoft.com/office/word/2016/wordml/cid" xmlns:w16="http://schemas.microsoft.com/office/word/2018/wordml" xmlns:w16sdtdh="http://schemas.microsoft.com/office/word/2020/wordml/sdtdatahash" xmlns:w16se="http://schemas.microsoft.com/office/word/2015/wordml/symex" xmlns:wpg="http://schemas.microsoft.com/office/word/2010/wordprocessingGroup" xmlns:wpi="http://schemas.microsoft.com/office/word/2010/wordprocessingInk" xmlns:wne="http://schemas.microsoft.com/office/word/2006/wordml" xmlns:wps="http://schemas.microsoft.com/office/word/2010/wordprocessingShape" mc:Ignorable="w14 w15 w16se w16cid w16 w16cex w16sdtdh wp14">
+  <w:abstractNum w:abstractNumId="0" w15:restartNumberingAfterBreak="0">
+    <w:nsid w:val="662A13A3"/>
+    <w:multiLevelType w:val="hybridMultilevel"/>
+    <w:tmpl w:val="1CA8BC5E"/>
+    <w:lvl w:ilvl="0" w:tplc="F5569774">
       <w:start w:val="1"/>
       <w:numFmt w:val="bullet"/>
       <w:lvlText w:val="-"/>
@@ -118,10 +148,10 @@
         <w:ind w:left="720" w:hanging="360"/>
       </w:pPr>
       <w:rPr>
-        <w:rFonts w:hint="default" w:ascii="Aptos" w:hAnsi="Aptos"/>
+        <w:rFonts w:ascii="Aptos" w:hAnsi="Aptos" w:hint="default"/>
       </w:rPr>
     </w:lvl>
-    <w:lvl xmlns:w="http://schemas.openxmlformats.org/wordprocessingml/2006/main" w:ilvl="1">
+    <w:lvl w:ilvl="1" w:tplc="D80E444E">
       <w:start w:val="1"/>
       <w:numFmt w:val="bullet"/>
       <w:lvlText w:val="o"/>
@@ -130,10 +160,10 @@
         <w:ind w:left="1440" w:hanging="360"/>
       </w:pPr>
       <w:rPr>
-        <w:rFonts w:hint="default" w:ascii="Courier New" w:hAnsi="Courier New"/>
+        <w:rFonts w:ascii="Courier New" w:hAnsi="Courier New" w:hint="default"/>
       </w:rPr>
     </w:lvl>
-    <w:lvl xmlns:w="http://schemas.openxmlformats.org/wordprocessingml/2006/main" w:ilvl="2">
+    <w:lvl w:ilvl="2" w:tplc="EB5819B8">
       <w:start w:val="1"/>
       <w:numFmt w:val="bullet"/>
       <w:lvlText w:val=""/>
@@ -142,10 +172,10 @@
         <w:ind w:left="2160" w:hanging="360"/>
       </w:pPr>
       <w:rPr>
-        <w:rFonts w:hint="default" w:ascii="Wingdings" w:hAnsi="Wingdings"/>
+        <w:rFonts w:ascii="Wingdings" w:hAnsi="Wingdings" w:hint="default"/>
       </w:rPr>
     </w:lvl>
-    <w:lvl xmlns:w="http://schemas.openxmlformats.org/wordprocessingml/2006/main" w:ilvl="3">
+    <w:lvl w:ilvl="3" w:tplc="F50A2E62">
       <w:start w:val="1"/>
       <w:numFmt w:val="bullet"/>
       <w:lvlText w:val=""/>
@@ -154,10 +184,10 @@
         <w:ind w:left="2880" w:hanging="360"/>
       </w:pPr>
       <w:rPr>
-        <w:rFonts w:hint="default" w:ascii="Symbol" w:hAnsi="Symbol"/>
+        <w:rFonts w:ascii="Symbol" w:hAnsi="Symbol" w:hint="default"/>
       </w:rPr>
     </w:lvl>
-    <w:lvl xmlns:w="http://schemas.openxmlformats.org/wordprocessingml/2006/main" w:ilvl="4">
+    <w:lvl w:ilvl="4" w:tplc="B8C87738">
       <w:start w:val="1"/>
       <w:numFmt w:val="bullet"/>
       <w:lvlText w:val="o"/>
@@ -166,10 +196,10 @@
         <w:ind w:left="3600" w:hanging="360"/>
       </w:pPr>
       <w:rPr>
-        <w:rFonts w:hint="default" w:ascii="Courier New" w:hAnsi="Courier New"/>
+        <w:rFonts w:ascii="Courier New" w:hAnsi="Courier New" w:hint="default"/>
       </w:rPr>
     </w:lvl>
-    <w:lvl xmlns:w="http://schemas.openxmlformats.org/wordprocessingml/2006/main" w:ilvl="5">
+    <w:lvl w:ilvl="5" w:tplc="1CAA2372">
       <w:start w:val="1"/>
       <w:numFmt w:val="bullet"/>
       <w:lvlText w:val=""/>
@@ -178,10 +208,10 @@
         <w:ind w:left="4320" w:hanging="360"/>
       </w:pPr>
       <w:rPr>
-        <w:rFonts w:hint="default" w:ascii="Wingdings" w:hAnsi="Wingdings"/>
+        <w:rFonts w:ascii="Wingdings" w:hAnsi="Wingdings" w:hint="default"/>
       </w:rPr>
     </w:lvl>
-    <w:lvl xmlns:w="http://schemas.openxmlformats.org/wordprocessingml/2006/main" w:ilvl="6">
+    <w:lvl w:ilvl="6" w:tplc="2EF26532">
       <w:start w:val="1"/>
       <w:numFmt w:val="bullet"/>
       <w:lvlText w:val=""/>
@@ -190,10 +220,10 @@
         <w:ind w:left="5040" w:hanging="360"/>
       </w:pPr>
       <w:rPr>
-        <w:rFonts w:hint="default" w:ascii="Symbol" w:hAnsi="Symbol"/>
+        <w:rFonts w:ascii="Symbol" w:hAnsi="Symbol" w:hint="default"/>
       </w:rPr>
     </w:lvl>
-    <w:lvl xmlns:w="http://schemas.openxmlformats.org/wordprocessingml/2006/main" w:ilvl="7">
+    <w:lvl w:ilvl="7" w:tplc="BFE06BA2">
       <w:start w:val="1"/>
       <w:numFmt w:val="bullet"/>
       <w:lvlText w:val="o"/>
@@ -202,10 +232,10 @@
         <w:ind w:left="5760" w:hanging="360"/>
       </w:pPr>
       <w:rPr>
-        <w:rFonts w:hint="default" w:ascii="Courier New" w:hAnsi="Courier New"/>
+        <w:rFonts w:ascii="Courier New" w:hAnsi="Courier New" w:hint="default"/>
       </w:rPr>
     </w:lvl>
-    <w:lvl xmlns:w="http://schemas.openxmlformats.org/wordprocessingml/2006/main" w:ilvl="8">
+    <w:lvl w:ilvl="8" w:tplc="BFF0FE92">
       <w:start w:val="1"/>
       <w:numFmt w:val="bullet"/>
       <w:lvlText w:val=""/>
@@ -214,22 +244,22 @@
         <w:ind w:left="6480" w:hanging="360"/>
       </w:pPr>
       <w:rPr>
-        <w:rFonts w:hint="default" w:ascii="Wingdings" w:hAnsi="Wingdings"/>
+        <w:rFonts w:ascii="Wingdings" w:hAnsi="Wingdings" w:hint="default"/>
       </w:rPr>
     </w:lvl>
   </w:abstractNum>
   <w:num w:numId="1">
-    <w:abstractNumId w:val="1"/>
+    <w:abstractNumId w:val="0"/>
   </w:num>
 </w:numbering>
 </file>
 
 <file path=word/styles.xml><?xml version="1.0" encoding="utf-8"?>
-<w:styles xmlns:wp14="http://schemas.microsoft.com/office/word/2010/wordprocessingDrawing" xmlns:mc="http://schemas.openxmlformats.org/markup-compatibility/2006" xmlns:r="http://schemas.openxmlformats.org/officeDocument/2006/relationships" xmlns:w="http://schemas.openxmlformats.org/wordprocessingml/2006/main" xmlns:w14="http://schemas.microsoft.com/office/word/2010/wordml" xmlns:w15="http://schemas.microsoft.com/office/word/2012/wordml" xmlns:w16se="http://schemas.microsoft.com/office/word/2015/wordml/symex" xmlns:w16cid="http://schemas.microsoft.com/office/word/2016/wordml/cid" xmlns:w16="http://schemas.microsoft.com/office/word/2018/wordml" xmlns:w16cex="http://schemas.microsoft.com/office/word/2018/wordml/cex" xmlns:w16sdtdh="http://schemas.microsoft.com/office/word/2020/wordml/sdtdatahash" mc:Ignorable="w14 w15 wp14 w16se w16cid w16 w16cex w16sdtdh">
+<w:styles xmlns:mc="http://schemas.openxmlformats.org/markup-compatibility/2006" xmlns:r="http://schemas.openxmlformats.org/officeDocument/2006/relationships" xmlns:w="http://schemas.openxmlformats.org/wordprocessingml/2006/main" xmlns:w14="http://schemas.microsoft.com/office/word/2010/wordml" xmlns:w15="http://schemas.microsoft.com/office/word/2012/wordml" xmlns:w16cex="http://schemas.microsoft.com/office/word/2018/wordml/cex" xmlns:w16cid="http://schemas.microsoft.com/office/word/2016/wordml/cid" xmlns:w16="http://schemas.microsoft.com/office/word/2018/wordml" xmlns:w16sdtdh="http://schemas.microsoft.com/office/word/2020/wordml/sdtdatahash" xmlns:w16se="http://schemas.microsoft.com/office/word/2015/wordml/symex" mc:Ignorable="w14 w15 w16se w16cid w16 w16cex w16sdtdh">
   <w:docDefaults>
     <w:rPrDefault>
       <w:rPr>
-        <w:rFonts w:asciiTheme="minorHAnsi" w:hAnsiTheme="minorHAnsi" w:eastAsiaTheme="minorHAnsi" w:cstheme="minorBidi"/>
+        <w:rFonts w:asciiTheme="minorHAnsi" w:eastAsiaTheme="minorHAnsi" w:hAnsiTheme="minorHAnsi" w:cstheme="minorBidi"/>
         <w:sz w:val="24"/>
         <w:szCs w:val="24"/>
         <w:lang w:val="es-ES" w:eastAsia="en-US" w:bidi="ar-SA"/>
@@ -241,17 +271,17 @@
       </w:pPr>
     </w:pPrDefault>
   </w:docDefaults>
-  <w:latentStyles w:defLockedState="0" w:defUIPriority="99" w:defSemiHidden="0" w:defUnhideWhenUsed="0" w:defQFormat="0" w:count="371">
+  <w:latentStyles w:defLockedState="0" w:defUIPriority="99" w:defSemiHidden="0" w:defUnhideWhenUsed="0" w:defQFormat="0" w:count="376">
     <w:lsdException w:name="Normal" w:uiPriority="0" w:qFormat="1"/>
     <w:lsdException w:name="heading 1" w:uiPriority="9" w:qFormat="1"/>
-    <w:lsdException w:name="heading 2" w:uiPriority="9" w:semiHidden="1" w:unhideWhenUsed="1" w:qFormat="1"/>
-    <w:lsdException w:name="heading 3" w:uiPriority="9" w:semiHidden="1" w:unhideWhenUsed="1" w:qFormat="1"/>
-    <w:lsdException w:name="heading 4" w:uiPriority="9" w:semiHidden="1" w:unhideWhenUsed="1" w:qFormat="1"/>
-    <w:lsdException w:name="heading 5" w:uiPriority="9" w:semiHidden="1" w:unhideWhenUsed="1" w:qFormat="1"/>
-    <w:lsdException w:name="heading 6" w:uiPriority="9" w:semiHidden="1" w:unhideWhenUsed="1" w:qFormat="1"/>
-    <w:lsdException w:name="heading 7" w:uiPriority="9" w:semiHidden="1" w:unhideWhenUsed="1" w:qFormat="1"/>
-    <w:lsdException w:name="heading 8" w:uiPriority="9" w:semiHidden="1" w:unhideWhenUsed="1" w:qFormat="1"/>
-    <w:lsdException w:name="heading 9" w:uiPriority="9" w:semiHidden="1" w:unhideWhenUsed="1" w:qFormat="1"/>
+    <w:lsdException w:name="heading 2" w:semiHidden="1" w:uiPriority="9" w:unhideWhenUsed="1" w:qFormat="1"/>
+    <w:lsdException w:name="heading 3" w:semiHidden="1" w:uiPriority="9" w:unhideWhenUsed="1" w:qFormat="1"/>
+    <w:lsdException w:name="heading 4" w:semiHidden="1" w:uiPriority="9" w:unhideWhenUsed="1" w:qFormat="1"/>
+    <w:lsdException w:name="heading 5" w:semiHidden="1" w:uiPriority="9" w:unhideWhenUsed="1" w:qFormat="1"/>
+    <w:lsdException w:name="heading 6" w:semiHidden="1" w:uiPriority="9" w:unhideWhenUsed="1" w:qFormat="1"/>
+    <w:lsdException w:name="heading 7" w:semiHidden="1" w:uiPriority="9" w:unhideWhenUsed="1" w:qFormat="1"/>
+    <w:lsdException w:name="heading 8" w:semiHidden="1" w:uiPriority="9" w:unhideWhenUsed="1" w:qFormat="1"/>
+    <w:lsdException w:name="heading 9" w:semiHidden="1" w:uiPriority="9" w:unhideWhenUsed="1" w:qFormat="1"/>
     <w:lsdException w:name="index 1" w:semiHidden="1" w:unhideWhenUsed="1"/>
     <w:lsdException w:name="index 2" w:semiHidden="1" w:unhideWhenUsed="1"/>
     <w:lsdException w:name="index 3" w:semiHidden="1" w:unhideWhenUsed="1"/>
@@ -261,22 +291,22 @@
     <w:lsdException w:name="index 7" w:semiHidden="1" w:unhideWhenUsed="1"/>
     <w:lsdException w:name="index 8" w:semiHidden="1" w:unhideWhenUsed="1"/>
     <w:lsdException w:name="index 9" w:semiHidden="1" w:unhideWhenUsed="1"/>
-    <w:lsdException w:name="toc 1" w:uiPriority="39" w:semiHidden="1" w:unhideWhenUsed="1"/>
-    <w:lsdException w:name="toc 2" w:uiPriority="39" w:semiHidden="1" w:unhideWhenUsed="1"/>
-    <w:lsdException w:name="toc 3" w:uiPriority="39" w:semiHidden="1" w:unhideWhenUsed="1"/>
-    <w:lsdException w:name="toc 4" w:uiPriority="39" w:semiHidden="1" w:unhideWhenUsed="1"/>
-    <w:lsdException w:name="toc 5" w:uiPriority="39" w:semiHidden="1" w:unhideWhenUsed="1"/>
-    <w:lsdException w:name="toc 6" w:uiPriority="39" w:semiHidden="1" w:unhideWhenUsed="1"/>
-    <w:lsdException w:name="toc 7" w:uiPriority="39" w:semiHidden="1" w:unhideWhenUsed="1"/>
-    <w:lsdException w:name="toc 8" w:uiPriority="39" w:semiHidden="1" w:unhideWhenUsed="1"/>
-    <w:lsdException w:name="toc 9" w:uiPriority="39" w:semiHidden="1" w:unhideWhenUsed="1"/>
+    <w:lsdException w:name="toc 1" w:semiHidden="1" w:uiPriority="39" w:unhideWhenUsed="1"/>
+    <w:lsdException w:name="toc 2" w:semiHidden="1" w:uiPriority="39" w:unhideWhenUsed="1"/>
+    <w:lsdException w:name="toc 3" w:semiHidden="1" w:uiPriority="39" w:unhideWhenUsed="1"/>
+    <w:lsdException w:name="toc 4" w:semiHidden="1" w:uiPriority="39" w:unhideWhenUsed="1"/>
+    <w:lsdException w:name="toc 5" w:semiHidden="1" w:uiPriority="39" w:unhideWhenUsed="1"/>
+    <w:lsdException w:name="toc 6" w:semiHidden="1" w:uiPriority="39" w:unhideWhenUsed="1"/>
+    <w:lsdException w:name="toc 7" w:semiHidden="1" w:uiPriority="39" w:unhideWhenUsed="1"/>
+    <w:lsdException w:name="toc 8" w:semiHidden="1" w:uiPriority="39" w:unhideWhenUsed="1"/>
+    <w:lsdException w:name="toc 9" w:semiHidden="1" w:uiPriority="39" w:unhideWhenUsed="1"/>
     <w:lsdException w:name="Normal Indent" w:semiHidden="1" w:unhideWhenUsed="1"/>
     <w:lsdException w:name="footnote text" w:semiHidden="1" w:unhideWhenUsed="1"/>
     <w:lsdException w:name="annotation text" w:semiHidden="1" w:unhideWhenUsed="1"/>
     <w:lsdException w:name="header" w:semiHidden="1" w:unhideWhenUsed="1"/>
     <w:lsdException w:name="footer" w:semiHidden="1" w:unhideWhenUsed="1"/>
     <w:lsdException w:name="index heading" w:semiHidden="1" w:unhideWhenUsed="1"/>
-    <w:lsdException w:name="caption" w:uiPriority="35" w:semiHidden="1" w:unhideWhenUsed="1" w:qFormat="1"/>
+    <w:lsdException w:name="caption" w:semiHidden="1" w:uiPriority="35" w:unhideWhenUsed="1" w:qFormat="1"/>
     <w:lsdException w:name="table of figures" w:semiHidden="1" w:unhideWhenUsed="1"/>
     <w:lsdException w:name="envelope address" w:semiHidden="1" w:unhideWhenUsed="1"/>
     <w:lsdException w:name="envelope return" w:semiHidden="1" w:unhideWhenUsed="1"/>
@@ -307,7 +337,7 @@
     <w:lsdException w:name="Title" w:uiPriority="10" w:qFormat="1"/>
     <w:lsdException w:name="Closing" w:semiHidden="1" w:unhideWhenUsed="1"/>
     <w:lsdException w:name="Signature" w:semiHidden="1" w:unhideWhenUsed="1"/>
-    <w:lsdException w:name="Default Paragraph Font" w:uiPriority="1" w:semiHidden="1" w:unhideWhenUsed="1"/>
+    <w:lsdException w:name="Default Paragraph Font" w:semiHidden="1" w:uiPriority="1" w:unhideWhenUsed="1"/>
     <w:lsdException w:name="Body Text" w:semiHidden="1" w:unhideWhenUsed="1"/>
     <w:lsdException w:name="Body Text Indent" w:semiHidden="1" w:unhideWhenUsed="1"/>
     <w:lsdException w:name="List Continue" w:semiHidden="1" w:unhideWhenUsed="1"/>
@@ -347,7 +377,6 @@
     <w:lsdException w:name="HTML Sample" w:semiHidden="1" w:unhideWhenUsed="1"/>
     <w:lsdException w:name="HTML Typewriter" w:semiHidden="1" w:unhideWhenUsed="1"/>
     <w:lsdException w:name="HTML Variable" w:semiHidden="1" w:unhideWhenUsed="1"/>
-    <w:lsdException w:name="Normal Table" w:semiHidden="1" w:unhideWhenUsed="1"/>
     <w:lsdException w:name="annotation subject" w:semiHidden="1" w:unhideWhenUsed="1"/>
     <w:lsdException w:name="No List" w:semiHidden="1" w:unhideWhenUsed="1"/>
     <w:lsdException w:name="Outline List 1" w:semiHidden="1" w:unhideWhenUsed="1"/>
@@ -390,11 +419,8 @@
     <w:lsdException w:name="Table Contemporary" w:semiHidden="1" w:unhideWhenUsed="1"/>
     <w:lsdException w:name="Table Elegant" w:semiHidden="1" w:unhideWhenUsed="1"/>
     <w:lsdException w:name="Table Professional" w:semiHidden="1" w:unhideWhenUsed="1"/>
-    <w:lsdException w:name="Table Subtle 1" w:semiHidden="1" w:unhideWhenUsed="1"/>
     <w:lsdException w:name="Table Subtle 2" w:semiHidden="1" w:unhideWhenUsed="1"/>
     <w:lsdException w:name="Table Web 1" w:semiHidden="1" w:unhideWhenUsed="1"/>
-    <w:lsdException w:name="Table Web 2" w:semiHidden="1" w:unhideWhenUsed="1"/>
-    <w:lsdException w:name="Table Web 3" w:semiHidden="1" w:unhideWhenUsed="1"/>
     <w:lsdException w:name="Balloon Text" w:semiHidden="1" w:unhideWhenUsed="1"/>
     <w:lsdException w:name="Table Grid" w:uiPriority="39"/>
     <w:lsdException w:name="Table Theme" w:semiHidden="1" w:unhideWhenUsed="1"/>
@@ -507,8 +533,8 @@
     <w:lsdException w:name="Subtle Reference" w:uiPriority="31" w:qFormat="1"/>
     <w:lsdException w:name="Intense Reference" w:uiPriority="32" w:qFormat="1"/>
     <w:lsdException w:name="Book Title" w:uiPriority="33" w:qFormat="1"/>
-    <w:lsdException w:name="Bibliography" w:uiPriority="37" w:semiHidden="1" w:unhideWhenUsed="1"/>
-    <w:lsdException w:name="TOC Heading" w:uiPriority="39" w:semiHidden="1" w:unhideWhenUsed="1" w:qFormat="1"/>
+    <w:lsdException w:name="Bibliography" w:semiHidden="1" w:uiPriority="37" w:unhideWhenUsed="1"/>
+    <w:lsdException w:name="TOC Heading" w:semiHidden="1" w:uiPriority="39" w:unhideWhenUsed="1" w:qFormat="1"/>
     <w:lsdException w:name="Plain Table 1" w:uiPriority="41"/>
     <w:lsdException w:name="Plain Table 2" w:uiPriority="42"/>
     <w:lsdException w:name="Plain Table 3" w:uiPriority="43"/>
@@ -613,18 +639,23 @@
     <w:lsdException w:name="List Table 5 Dark Accent 6" w:uiPriority="50"/>
     <w:lsdException w:name="List Table 6 Colorful Accent 6" w:uiPriority="51"/>
     <w:lsdException w:name="List Table 7 Colorful Accent 6" w:uiPriority="52"/>
+    <w:lsdException w:name="Mention" w:semiHidden="1" w:unhideWhenUsed="1"/>
+    <w:lsdException w:name="Smart Hyperlink" w:semiHidden="1" w:unhideWhenUsed="1"/>
+    <w:lsdException w:name="Hashtag" w:semiHidden="1" w:unhideWhenUsed="1"/>
+    <w:lsdException w:name="Unresolved Mention" w:semiHidden="1" w:unhideWhenUsed="1"/>
+    <w:lsdException w:name="Smart Link" w:semiHidden="1" w:unhideWhenUsed="1"/>
   </w:latentStyles>
-  <w:style w:type="paragraph" w:styleId="Normal" w:default="1">
+  <w:style w:type="paragraph" w:default="1" w:styleId="Normal">
     <w:name w:val="Normal"/>
     <w:qFormat/>
   </w:style>
-  <w:style w:type="character" w:styleId="DefaultParagraphFont" w:default="1">
+  <w:style w:type="character" w:default="1" w:styleId="Fuentedeprrafopredeter">
     <w:name w:val="Default Paragraph Font"/>
     <w:uiPriority w:val="1"/>
     <w:semiHidden/>
     <w:unhideWhenUsed/>
   </w:style>
-  <w:style w:type="table" w:styleId="TableNormal" w:default="1">
+  <w:style w:type="table" w:default="1" w:styleId="Tablanormal">
     <w:name w:val="Normal Table"/>
     <w:uiPriority w:val="99"/>
     <w:semiHidden/>
@@ -639,7 +670,7 @@
       </w:tblCellMar>
     </w:tblPr>
   </w:style>
-  <w:style w:type="numbering" w:styleId="NoList" w:default="1">
+  <w:style w:type="numbering" w:default="1" w:styleId="Sinlista">
     <w:name w:val="No List"/>
     <w:uiPriority w:val="99"/>
     <w:semiHidden/>
@@ -649,7 +680,7 @@
 </file>
 
 <file path=word/theme/theme1.xml><?xml version="1.0" encoding="utf-8"?>
-<a:theme xmlns:thm15="http://schemas.microsoft.com/office/thememl/2012/main" xmlns:a="http://schemas.openxmlformats.org/drawingml/2006/main" name="Office Theme">
+<a:theme xmlns:a="http://schemas.openxmlformats.org/drawingml/2006/main" name="Office Theme">
   <a:themeElements>
     <a:clrScheme name="Office">
       <a:dk1>

</xml_diff>